<commit_message>
Epic 0 - Taras Bortnyk
</commit_message>
<xml_diff>
--- a/ai_12/taras_bortnyk/epic_1/epic_1_pactice_and_labs_report_taras_bortnyk.docx
+++ b/ai_12/taras_bortnyk/epic_1/epic_1_pactice_and_labs_report_taras_bortnyk.docx
@@ -116,11 +116,16 @@
         <w:rPr>
           <w:rtl w:val="0"/>
         </w:rPr>
+      </w:r>
+      <w:r>
+        <w:rPr>
+          <w:rtl w:val="0"/>
+        </w:rPr>
         <mc:AlternateContent>
           <mc:Choice Requires="wpg">
             <w:drawing>
               <wp:inline xmlns:wp="http://schemas.openxmlformats.org/drawingml/2006/wordprocessingDrawing" distT="0" distB="0" distL="0" distR="0">
-                <wp:extent cx="2368782" cy="1793115"/>
+                <wp:extent cx="2708521" cy="2219325"/>
                 <wp:effectExtent l="0" t="0" r="0" b="0"/>
                 <wp:docPr id="1" name=""/>
                 <wp:cNvGraphicFramePr>
@@ -130,7 +135,7 @@
                   <a:graphicData uri="http://schemas.openxmlformats.org/drawingml/2006/picture">
                     <pic:pic xmlns:pic="http://schemas.openxmlformats.org/drawingml/2006/picture">
                       <pic:nvPicPr>
-                        <pic:cNvPr id="1018232259" name=""/>
+                        <pic:cNvPr id="85045868" name=""/>
                         <pic:cNvPicPr>
                           <a:picLocks noChangeAspect="1"/>
                         </pic:cNvPicPr>
@@ -143,7 +148,7 @@
                       <pic:spPr bwMode="auto">
                         <a:xfrm flipH="0" flipV="0">
                           <a:off x="0" y="0"/>
-                          <a:ext cx="2368782" cy="1793114"/>
+                          <a:ext cx="2708520" cy="2219324"/>
                         </a:xfrm>
                         <a:prstGeom prst="rect">
                           <a:avLst/>
@@ -173,7 +178,7 @@
                   <v:f eqn="sum @10 21600 0"/>
                 </v:formulas>
               </v:shapetype>
-              <v:shape id="_x0000_i0" o:spid="_x0000_s0" type="#_x0000_t75" style="width:186.5pt;height:141.2pt;mso-wrap-distance-left:0.0pt;mso-wrap-distance-top:0.0pt;mso-wrap-distance-right:0.0pt;mso-wrap-distance-bottom:0.0pt;" stroked="false">
+              <v:shape id="_x0000_i0" o:spid="_x0000_s0" type="#_x0000_t75" style="width:213.3pt;height:174.8pt;mso-wrap-distance-left:0.0pt;mso-wrap-distance-top:0.0pt;mso-wrap-distance-right:0.0pt;mso-wrap-distance-bottom:0.0pt;" stroked="false">
                 <v:path textboxrect="0,0,0,0"/>
                 <v:imagedata r:id="rId11" o:title=""/>
               </v:shape>
@@ -186,6 +191,11 @@
           <w:rtl w:val="0"/>
         </w:rPr>
       </w:r>
+      <w:r>
+        <w:rPr>
+          <w:rtl w:val="0"/>
+        </w:rPr>
+      </w:r>
       <w:r/>
     </w:p>
     <w:p>
@@ -221,30 +231,255 @@
     </w:p>
     <w:p>
       <w:pPr>
+        <w:ind w:left="0" w:right="0" w:firstLine="0"/>
         <w:jc w:val="center"/>
-        <w:spacing w:line="240" w:lineRule="auto"/>
+        <w:spacing w:before="0" w:after="0"/>
+        <w:pBdr>
+          <w:top w:val="none" w:color="000000" w:sz="4" w:space="0"/>
+          <w:left w:val="none" w:color="000000" w:sz="4" w:space="0"/>
+          <w:bottom w:val="none" w:color="000000" w:sz="4" w:space="0"/>
+          <w:right w:val="none" w:color="000000" w:sz="4" w:space="0"/>
+        </w:pBdr>
+      </w:pPr>
+      <w:r>
         <w:rPr>
           <w:rFonts w:ascii="Times New Roman" w:hAnsi="Times New Roman" w:eastAsia="Times New Roman" w:cs="Times New Roman"/>
           <w:b/>
-          <w:sz w:val="40"/>
-          <w:szCs w:val="40"/>
-        </w:rPr>
-      </w:pPr>
+          <w:color w:val="000000"/>
+          <w:sz w:val="56"/>
+        </w:rPr>
+        <w:t xml:space="preserve">Звіт</w:t>
+      </w:r>
       <w:r>
         <w:rPr>
           <w:rFonts w:ascii="Times New Roman" w:hAnsi="Times New Roman" w:eastAsia="Times New Roman" w:cs="Times New Roman"/>
           <w:b/>
-          <w:sz w:val="40"/>
-          <w:szCs w:val="40"/>
-          <w:rtl w:val="0"/>
-        </w:rPr>
-        <w:t xml:space="preserve">Звіт</w:t>
+          <w:color w:val="000000"/>
+          <w:sz w:val="28"/>
+        </w:rPr>
+        <w:t xml:space="preserve"> </w:t>
       </w:r>
       <w:r/>
     </w:p>
     <w:p>
       <w:pPr>
+        <w:ind w:left="0" w:right="0" w:firstLine="0"/>
         <w:jc w:val="center"/>
+        <w:spacing w:before="0" w:after="0"/>
+        <w:pBdr>
+          <w:top w:val="none" w:color="000000" w:sz="4" w:space="0"/>
+          <w:left w:val="none" w:color="000000" w:sz="4" w:space="0"/>
+          <w:bottom w:val="none" w:color="000000" w:sz="4" w:space="0"/>
+          <w:right w:val="none" w:color="000000" w:sz="4" w:space="0"/>
+        </w:pBdr>
+      </w:pPr>
+      <w:r>
+        <w:rPr>
+          <w:rFonts w:ascii="Times New Roman" w:hAnsi="Times New Roman" w:eastAsia="Times New Roman" w:cs="Times New Roman"/>
+          <w:b/>
+          <w:color w:val="000000"/>
+          <w:sz w:val="28"/>
+        </w:rPr>
+        <w:t xml:space="preserve">про виконання лабораторних та практичних робіт блоку № 1</w:t>
+      </w:r>
+      <w:r/>
+    </w:p>
+    <w:p>
+      <w:pPr>
+        <w:ind w:left="0" w:right="0" w:firstLine="0"/>
+        <w:jc w:val="center"/>
+        <w:spacing w:before="0" w:after="0"/>
+        <w:pBdr>
+          <w:top w:val="none" w:color="000000" w:sz="4" w:space="0"/>
+          <w:left w:val="none" w:color="000000" w:sz="4" w:space="0"/>
+          <w:bottom w:val="none" w:color="000000" w:sz="4" w:space="0"/>
+          <w:right w:val="none" w:color="000000" w:sz="4" w:space="0"/>
+        </w:pBdr>
+      </w:pPr>
+      <w:r>
+        <w:rPr>
+          <w:rFonts w:ascii="Times New Roman" w:hAnsi="Times New Roman" w:eastAsia="Times New Roman" w:cs="Times New Roman"/>
+          <w:color w:val="000000"/>
+          <w:sz w:val="28"/>
+        </w:rPr>
+        <w:t xml:space="preserve">На тему:  «Розробка, програмування та код. Середовища для розробки.»</w:t>
+      </w:r>
+      <w:r/>
+    </w:p>
+    <w:p>
+      <w:pPr>
+        <w:ind w:left="0" w:right="0" w:firstLine="0"/>
+        <w:jc w:val="center"/>
+        <w:spacing w:before="0" w:after="0"/>
+        <w:pBdr>
+          <w:top w:val="none" w:color="000000" w:sz="4" w:space="0"/>
+          <w:left w:val="none" w:color="000000" w:sz="4" w:space="0"/>
+          <w:bottom w:val="none" w:color="000000" w:sz="4" w:space="0"/>
+          <w:right w:val="none" w:color="000000" w:sz="4" w:space="0"/>
+        </w:pBdr>
+      </w:pPr>
+      <w:r>
+        <w:rPr>
+          <w:rFonts w:ascii="Times New Roman" w:hAnsi="Times New Roman" w:eastAsia="Times New Roman" w:cs="Times New Roman"/>
+          <w:b/>
+          <w:i/>
+          <w:color w:val="000000"/>
+          <w:sz w:val="28"/>
+        </w:rPr>
+        <w:t xml:space="preserve">з дисципліни: </w:t>
+      </w:r>
+      <w:r>
+        <w:rPr>
+          <w:rFonts w:ascii="Times New Roman" w:hAnsi="Times New Roman" w:eastAsia="Times New Roman" w:cs="Times New Roman"/>
+          <w:color w:val="000000"/>
+          <w:sz w:val="28"/>
+        </w:rPr>
+        <w:t xml:space="preserve">«Мови та парадигми програмування»</w:t>
+      </w:r>
+      <w:r/>
+    </w:p>
+    <w:p>
+      <w:pPr>
+        <w:ind w:left="0" w:right="0" w:firstLine="0"/>
+        <w:jc w:val="center"/>
+        <w:spacing w:before="0" w:after="0"/>
+        <w:pBdr>
+          <w:top w:val="none" w:color="000000" w:sz="4" w:space="0"/>
+          <w:left w:val="none" w:color="000000" w:sz="4" w:space="0"/>
+          <w:bottom w:val="none" w:color="000000" w:sz="4" w:space="0"/>
+          <w:right w:val="none" w:color="000000" w:sz="4" w:space="0"/>
+        </w:pBdr>
+      </w:pPr>
+      <w:r>
+        <w:rPr>
+          <w:rFonts w:ascii="Times New Roman" w:hAnsi="Times New Roman" w:eastAsia="Times New Roman" w:cs="Times New Roman"/>
+          <w:color w:val="000000"/>
+          <w:sz w:val="28"/>
+        </w:rPr>
+        <w:t xml:space="preserve">до:</w:t>
+      </w:r>
+      <w:r/>
+    </w:p>
+    <w:p>
+      <w:pPr>
+        <w:ind w:left="0" w:right="0" w:firstLine="0"/>
+        <w:jc w:val="center"/>
+        <w:spacing w:before="0" w:after="0"/>
+        <w:pBdr>
+          <w:top w:val="none" w:color="000000" w:sz="4" w:space="0"/>
+          <w:left w:val="none" w:color="000000" w:sz="4" w:space="0"/>
+          <w:bottom w:val="none" w:color="000000" w:sz="4" w:space="0"/>
+          <w:right w:val="none" w:color="000000" w:sz="4" w:space="0"/>
+        </w:pBdr>
+      </w:pPr>
+      <w:r>
+        <w:rPr>
+          <w:rFonts w:ascii="Times New Roman" w:hAnsi="Times New Roman" w:eastAsia="Times New Roman" w:cs="Times New Roman"/>
+          <w:color w:val="000000"/>
+          <w:sz w:val="28"/>
+        </w:rPr>
+        <w:t xml:space="preserve">Практичних Робіт № 1</w:t>
+      </w:r>
+      <w:r/>
+    </w:p>
+    <w:p>
+      <w:pPr>
+        <w:ind w:left="0" w:right="0" w:firstLine="0"/>
+        <w:spacing w:before="0" w:after="0"/>
+        <w:pBdr>
+          <w:top w:val="none" w:color="000000" w:sz="4" w:space="0"/>
+          <w:left w:val="none" w:color="000000" w:sz="4" w:space="0"/>
+          <w:bottom w:val="none" w:color="000000" w:sz="4" w:space="0"/>
+          <w:right w:val="none" w:color="000000" w:sz="4" w:space="0"/>
+        </w:pBdr>
+      </w:pPr>
+      <w:r>
+        <w:br/>
+        <w:br/>
+        <w:br/>
+      </w:r>
+      <w:r/>
+    </w:p>
+    <w:p>
+      <w:pPr>
+        <w:ind w:left="0" w:right="0" w:firstLine="0"/>
+        <w:jc w:val="right"/>
+        <w:spacing w:before="0" w:after="0"/>
+        <w:pBdr>
+          <w:top w:val="none" w:color="000000" w:sz="4" w:space="0"/>
+          <w:left w:val="none" w:color="000000" w:sz="4" w:space="0"/>
+          <w:bottom w:val="none" w:color="000000" w:sz="4" w:space="0"/>
+          <w:right w:val="none" w:color="000000" w:sz="4" w:space="0"/>
+        </w:pBdr>
+      </w:pPr>
+      <w:r>
+        <w:rPr>
+          <w:rFonts w:ascii="Times New Roman" w:hAnsi="Times New Roman" w:eastAsia="Times New Roman" w:cs="Times New Roman"/>
+          <w:b/>
+          <w:color w:val="000000"/>
+          <w:sz w:val="28"/>
+        </w:rPr>
+        <w:t xml:space="preserve">Виконав:</w:t>
+      </w:r>
+      <w:r/>
+    </w:p>
+    <w:p>
+      <w:pPr>
+        <w:ind w:left="0" w:right="0" w:firstLine="0"/>
+        <w:jc w:val="right"/>
+        <w:spacing w:before="0" w:after="0"/>
+        <w:pBdr>
+          <w:top w:val="none" w:color="000000" w:sz="4" w:space="0"/>
+          <w:left w:val="none" w:color="000000" w:sz="4" w:space="0"/>
+          <w:bottom w:val="none" w:color="000000" w:sz="4" w:space="0"/>
+          <w:right w:val="none" w:color="000000" w:sz="4" w:space="0"/>
+        </w:pBdr>
+      </w:pPr>
+      <w:r>
+        <w:rPr>
+          <w:rFonts w:ascii="Times New Roman" w:hAnsi="Times New Roman" w:eastAsia="Times New Roman" w:cs="Times New Roman"/>
+          <w:b/>
+          <w:i/>
+          <w:color w:val="000000"/>
+          <w:sz w:val="28"/>
+        </w:rPr>
+        <w:t xml:space="preserve"> </w:t>
+      </w:r>
+      <w:r>
+        <w:rPr>
+          <w:rFonts w:ascii="Times New Roman" w:hAnsi="Times New Roman" w:eastAsia="Times New Roman" w:cs="Times New Roman"/>
+          <w:color w:val="000000"/>
+          <w:sz w:val="28"/>
+        </w:rPr>
+        <w:t xml:space="preserve">Студент групи ШІ-12</w:t>
+      </w:r>
+      <w:r/>
+    </w:p>
+    <w:p>
+      <w:pPr>
+        <w:ind w:left="0" w:right="0" w:firstLine="0"/>
+        <w:jc w:val="right"/>
+        <w:spacing w:before="0" w:after="0"/>
+        <w:pBdr>
+          <w:top w:val="none" w:color="000000" w:sz="4" w:space="0"/>
+          <w:left w:val="none" w:color="000000" w:sz="4" w:space="0"/>
+          <w:bottom w:val="none" w:color="000000" w:sz="4" w:space="0"/>
+          <w:right w:val="none" w:color="000000" w:sz="4" w:space="0"/>
+        </w:pBdr>
+      </w:pPr>
+      <w:r>
+        <w:rPr>
+          <w:rFonts w:ascii="Times New Roman" w:hAnsi="Times New Roman" w:eastAsia="Times New Roman" w:cs="Times New Roman"/>
+          <w:color w:val="000000"/>
+          <w:sz w:val="28"/>
+        </w:rPr>
+        <w:t xml:space="preserve">Бортник Тарас Петрович</w:t>
+      </w:r>
+      <w:r/>
+    </w:p>
+    <w:p>
+      <w:pPr>
+        <w:jc w:val="right"/>
         <w:spacing w:line="240" w:lineRule="auto"/>
         <w:rPr>
           <w:rFonts w:ascii="Times New Roman" w:hAnsi="Times New Roman" w:eastAsia="Times New Roman" w:cs="Times New Roman"/>
@@ -254,223 +489,16 @@
       </w:pPr>
       <w:r>
         <w:rPr>
+          <w:sz w:val="24"/>
+        </w:rPr>
+      </w:r>
+      <w:r/>
+      <w:r>
+        <w:rPr>
           <w:rFonts w:ascii="Times New Roman" w:hAnsi="Times New Roman" w:eastAsia="Times New Roman" w:cs="Times New Roman"/>
           <w:sz w:val="28"/>
           <w:szCs w:val="28"/>
-          <w:rtl w:val="0"/>
-        </w:rPr>
-        <w:t xml:space="preserve">про виконання </w:t>
-      </w:r>
-      <w:r/>
-    </w:p>
-    <w:p>
-      <w:pPr>
-        <w:spacing w:line="240" w:lineRule="auto"/>
-        <w:tabs>
-          <w:tab w:val="center" w:pos="4819" w:leader="none"/>
-          <w:tab w:val="left" w:pos="7468" w:leader="none"/>
-        </w:tabs>
-        <w:rPr>
-          <w:rFonts w:ascii="Times New Roman" w:hAnsi="Times New Roman" w:eastAsia="Times New Roman" w:cs="Times New Roman"/>
-          <w:b/>
-          <w:sz w:val="28"/>
-          <w:szCs w:val="28"/>
-        </w:rPr>
-      </w:pPr>
-      <w:r>
-        <w:rPr>
-          <w:rFonts w:ascii="Times New Roman" w:hAnsi="Times New Roman" w:eastAsia="Times New Roman" w:cs="Times New Roman"/>
-          <w:b/>
-          <w:sz w:val="28"/>
-          <w:szCs w:val="28"/>
-          <w:rtl w:val="0"/>
-        </w:rPr>
-        <w:tab/>
-        <w:t xml:space="preserve">Лабораторних та практичних робіт № 1</w:t>
-      </w:r>
-      <w:r/>
-    </w:p>
-    <w:p>
-      <w:pPr>
-        <w:jc w:val="center"/>
-        <w:spacing w:line="240" w:lineRule="auto"/>
-        <w:rPr>
-          <w:rFonts w:ascii="Times New Roman" w:hAnsi="Times New Roman" w:eastAsia="Times New Roman" w:cs="Times New Roman"/>
-          <w:sz w:val="28"/>
-          <w:szCs w:val="28"/>
-        </w:rPr>
-      </w:pPr>
-      <w:r>
-        <w:rPr>
-          <w:rFonts w:ascii="Times New Roman" w:hAnsi="Times New Roman" w:eastAsia="Times New Roman" w:cs="Times New Roman"/>
-          <w:b/>
-          <w:i/>
-          <w:sz w:val="28"/>
-          <w:szCs w:val="28"/>
-          <w:rtl w:val="0"/>
-        </w:rPr>
-        <w:t xml:space="preserve">з дисципліни: </w:t>
-      </w:r>
-      <w:r>
-        <w:rPr>
-          <w:rFonts w:ascii="Times New Roman" w:hAnsi="Times New Roman" w:eastAsia="Times New Roman" w:cs="Times New Roman"/>
-          <w:sz w:val="28"/>
-          <w:szCs w:val="28"/>
-          <w:rtl w:val="0"/>
-        </w:rPr>
-        <w:t xml:space="preserve">«Мови та парадигми програмування»</w:t>
-      </w:r>
-      <w:r/>
-    </w:p>
-    <w:p>
-      <w:pPr>
-        <w:jc w:val="center"/>
-        <w:spacing w:line="240" w:lineRule="auto"/>
-        <w:rPr>
-          <w:rFonts w:ascii="Times New Roman" w:hAnsi="Times New Roman" w:eastAsia="Times New Roman" w:cs="Times New Roman"/>
-          <w:sz w:val="28"/>
-          <w:szCs w:val="28"/>
-        </w:rPr>
-      </w:pPr>
-      <w:r>
-        <w:rPr>
-          <w:rFonts w:ascii="Times New Roman" w:hAnsi="Times New Roman" w:eastAsia="Times New Roman" w:cs="Times New Roman"/>
-          <w:b/>
-          <w:i/>
-          <w:sz w:val="28"/>
-          <w:szCs w:val="28"/>
-          <w:rtl w:val="0"/>
-        </w:rPr>
-        <w:t xml:space="preserve">з розділу</w:t>
-      </w:r>
-      <w:r>
-        <w:rPr>
-          <w:rFonts w:ascii="Times New Roman" w:hAnsi="Times New Roman" w:eastAsia="Times New Roman" w:cs="Times New Roman"/>
-          <w:sz w:val="28"/>
-          <w:szCs w:val="28"/>
-          <w:rtl w:val="0"/>
-        </w:rPr>
-        <w:t xml:space="preserve">:  «Epic 1. Вступ до Розробки: Налаштування та Використання Середовища»</w:t>
-      </w:r>
-      <w:r/>
-    </w:p>
-    <w:p>
-      <w:pPr>
-        <w:jc w:val="center"/>
-        <w:spacing w:line="240" w:lineRule="auto"/>
-        <w:rPr>
-          <w:rFonts w:ascii="Times New Roman" w:hAnsi="Times New Roman" w:eastAsia="Times New Roman" w:cs="Times New Roman"/>
-          <w:b/>
-          <w:smallCaps/>
-          <w:sz w:val="28"/>
-          <w:szCs w:val="28"/>
-        </w:rPr>
-      </w:pPr>
-      <w:r>
-        <w:rPr>
-          <w:rtl w:val="0"/>
-        </w:rPr>
-      </w:r>
-      <w:r/>
-    </w:p>
-    <w:p>
-      <w:pPr>
-        <w:spacing w:line="360" w:lineRule="auto"/>
-        <w:rPr>
-          <w:rFonts w:ascii="Times New Roman" w:hAnsi="Times New Roman" w:eastAsia="Times New Roman" w:cs="Times New Roman"/>
-          <w:sz w:val="28"/>
-          <w:szCs w:val="28"/>
-        </w:rPr>
-      </w:pPr>
-      <w:r>
-        <w:rPr>
-          <w:rtl w:val="0"/>
-        </w:rPr>
-      </w:r>
-      <w:r/>
-    </w:p>
-    <w:p>
-      <w:pPr>
-        <w:jc w:val="right"/>
-        <w:spacing w:line="240" w:lineRule="auto"/>
-        <w:rPr>
-          <w:rFonts w:ascii="Times New Roman" w:hAnsi="Times New Roman" w:eastAsia="Times New Roman" w:cs="Times New Roman"/>
-          <w:b/>
-          <w:i/>
-          <w:sz w:val="28"/>
-          <w:szCs w:val="28"/>
-        </w:rPr>
-      </w:pPr>
-      <w:r>
-        <w:rPr>
-          <w:rFonts w:ascii="Times New Roman" w:hAnsi="Times New Roman" w:eastAsia="Times New Roman" w:cs="Times New Roman"/>
-          <w:b/>
-          <w:i/>
-          <w:sz w:val="28"/>
-          <w:szCs w:val="28"/>
-          <w:rtl w:val="0"/>
-        </w:rPr>
-        <w:t xml:space="preserve">Виконав:</w:t>
-      </w:r>
-      <w:r/>
-    </w:p>
-    <w:p>
-      <w:pPr>
-        <w:jc w:val="right"/>
-        <w:spacing w:line="240" w:lineRule="auto"/>
-        <w:rPr>
-          <w:rFonts w:ascii="Times New Roman" w:hAnsi="Times New Roman" w:eastAsia="Times New Roman" w:cs="Times New Roman"/>
-          <w:b/>
-          <w:i/>
-          <w:sz w:val="28"/>
-          <w:szCs w:val="28"/>
-        </w:rPr>
-      </w:pPr>
-      <w:r>
-        <w:rPr>
-          <w:rFonts w:ascii="Times New Roman" w:hAnsi="Times New Roman" w:eastAsia="Times New Roman" w:cs="Times New Roman"/>
-          <w:b/>
-          <w:i/>
-          <w:sz w:val="28"/>
-          <w:szCs w:val="28"/>
-          <w:rtl w:val="0"/>
-        </w:rPr>
-        <w:t xml:space="preserve"> </w:t>
-      </w:r>
-      <w:r>
-        <w:rPr>
-          <w:rFonts w:ascii="Times New Roman" w:hAnsi="Times New Roman" w:eastAsia="Times New Roman" w:cs="Times New Roman"/>
-          <w:sz w:val="28"/>
-          <w:szCs w:val="28"/>
-          <w:rtl w:val="0"/>
-        </w:rPr>
-        <w:t xml:space="preserve">студент групи ШІ-12</w:t>
-      </w:r>
-      <w:r>
-        <w:rPr>
-          <w:rtl w:val="0"/>
-        </w:rPr>
-      </w:r>
-      <w:r/>
-    </w:p>
-    <w:p>
-      <w:pPr>
-        <w:jc w:val="right"/>
-        <w:spacing w:line="240" w:lineRule="auto"/>
-        <w:rPr>
-          <w:rFonts w:ascii="Times New Roman" w:hAnsi="Times New Roman" w:eastAsia="Times New Roman" w:cs="Times New Roman"/>
-          <w:sz w:val="28"/>
-          <w:szCs w:val="28"/>
-        </w:rPr>
-      </w:pPr>
-      <w:r>
-        <w:rPr>
-          <w:rFonts w:ascii="Times New Roman" w:hAnsi="Times New Roman" w:eastAsia="Times New Roman" w:cs="Times New Roman"/>
-          <w:sz w:val="28"/>
-          <w:szCs w:val="28"/>
-          <w:rtl w:val="0"/>
-        </w:rPr>
-        <w:t xml:space="preserve">Бортник Тарас Петрович</w:t>
+        </w:rPr>
       </w:r>
       <w:r/>
     </w:p>
@@ -1796,12 +1824,6 @@
       </w:hyperlink>
       <w:r>
         <w:rPr>
-          <w:rtl w:val="0"/>
-        </w:rPr>
-      </w:r>
-      <w:r/>
-      <w:r>
-        <w:rPr>
           <w:rFonts w:ascii="Times New Roman" w:hAnsi="Times New Roman" w:eastAsia="Times New Roman" w:cs="Times New Roman"/>
           <w:b w:val="0"/>
           <w:i w:val="0"/>
@@ -1810,45 +1832,12 @@
           <w:color w:val="000000"/>
           <w:sz w:val="24"/>
           <w:szCs w:val="24"/>
-          <w:highlight w:val="none"/>
           <w:u w:val="none"/>
           <w:shd w:val="clear" w:color="auto" w:fill="auto"/>
           <w:vertAlign w:val="baseline"/>
-          <w:rtl w:val="0"/>
-        </w:rPr>
-      </w:r>
-      <w:r>
-        <w:rPr>
-          <w:rFonts w:ascii="Times New Roman" w:hAnsi="Times New Roman" w:eastAsia="Times New Roman" w:cs="Times New Roman"/>
-          <w:b w:val="0"/>
-          <w:i w:val="0"/>
-          <w:smallCaps w:val="0"/>
-          <w:strike w:val="0"/>
-          <w:color w:val="000000"/>
-          <w:sz w:val="24"/>
-          <w:szCs w:val="24"/>
-          <w:highlight w:val="none"/>
-          <w:u w:val="none"/>
-          <w:shd w:val="clear" w:color="auto" w:fill="auto"/>
-          <w:vertAlign w:val="baseline"/>
-          <w:rtl w:val="0"/>
-        </w:rPr>
-      </w:r>
-      <w:r>
-        <w:rPr>
-          <w:rFonts w:ascii="Times New Roman" w:hAnsi="Times New Roman" w:eastAsia="Times New Roman" w:cs="Times New Roman"/>
-          <w:b w:val="0"/>
-          <w:i w:val="0"/>
-          <w:smallCaps w:val="0"/>
-          <w:strike w:val="0"/>
-          <w:color w:val="000000"/>
-          <w:sz w:val="24"/>
-          <w:szCs w:val="24"/>
-          <w:u w:val="none"/>
-          <w:shd w:val="clear" w:color="auto" w:fill="auto"/>
-          <w:vertAlign w:val="baseline"/>
-        </w:rPr>
-      </w:r>
+        </w:rPr>
+      </w:r>
+      <w:r/>
     </w:p>
     <w:p>
       <w:pPr>
@@ -1911,6 +1900,7 @@
           <w:vertAlign w:val="baseline"/>
         </w:rPr>
       </w:r>
+      <w:r/>
     </w:p>
     <w:p>
       <w:pPr>
@@ -1955,6 +1945,7 @@
           <w:rtl w:val="0"/>
         </w:rPr>
       </w:r>
+      <w:r/>
     </w:p>
     <w:p>
       <w:pPr>
@@ -2004,6 +1995,7 @@
           <w:vertAlign w:val="baseline"/>
         </w:rPr>
       </w:r>
+      <w:r/>
     </w:p>
     <w:p>
       <w:pPr>
@@ -5411,18 +5403,6 @@
       </w:r>
       <w:r>
         <w:rPr>
-          <w:rtl w:val="0"/>
-        </w:rPr>
-      </w:r>
-      <w:r/>
-      <w:r>
-        <w:rPr>
-          <w:rtl w:val="0"/>
-        </w:rPr>
-      </w:r>
-      <w:r/>
-      <w:r>
-        <w:rPr>
           <w:rFonts w:ascii="Times New Roman" w:hAnsi="Times New Roman" w:eastAsia="Times New Roman" w:cs="Times New Roman"/>
           <w:b w:val="0"/>
           <w:i w:val="0"/>
@@ -5436,6 +5416,7 @@
           <w:vertAlign w:val="baseline"/>
         </w:rPr>
       </w:r>
+      <w:r/>
     </w:p>
     <w:p>
       <w:pPr>
@@ -5938,6 +5919,7 @@
           <w:szCs w:val="20"/>
         </w:rPr>
       </w:r>
+      <w:r/>
     </w:p>
     <w:p>
       <w:pPr>
@@ -5968,7 +5950,6 @@
       <w:pPr>
         <w:pStyle w:val="700"/>
       </w:pPr>
-      <w:r/>
       <w:r/>
       <w:r/>
     </w:p>

</xml_diff>